<commit_message>
add odd example of distr by pop
</commit_message>
<xml_diff>
--- a/docs/should not distribute num users evenly.docx
+++ b/docs/should not distribute num users evenly.docx
@@ -1,6 +1,6 @@
 
 <file path=word/document.xml><?xml version="1.0" encoding="utf-8"?>
-<w:document xmlns:wpc="http://schemas.microsoft.com/office/word/2010/wordprocessingCanvas" xmlns:cx="http://schemas.microsoft.com/office/drawing/2014/chartex" xmlns:cx1="http://schemas.microsoft.com/office/drawing/2015/9/8/chartex" xmlns:cx2="http://schemas.microsoft.com/office/drawing/2015/10/21/chartex" xmlns:cx3="http://schemas.microsoft.com/office/drawing/2016/5/9/chartex" xmlns:cx4="http://schemas.microsoft.com/office/drawing/2016/5/10/chartex" xmlns:cx5="http://schemas.microsoft.com/office/drawing/2016/5/11/chartex" xmlns:cx6="http://schemas.microsoft.com/office/drawing/2016/5/12/chartex" xmlns:cx7="http://schemas.microsoft.com/office/drawing/2016/5/13/chartex" xmlns:cx8="http://schemas.microsoft.com/office/drawing/2016/5/14/chartex" xmlns:mc="http://schemas.openxmlformats.org/markup-compatibility/2006" xmlns:aink="http://schemas.microsoft.com/office/drawing/2016/ink" xmlns:am3d="http://schemas.microsoft.com/office/drawing/2017/model3d" xmlns:o="urn:schemas-microsoft-com:office:office" xmlns:r="http://schemas.openxmlformats.org/officeDocument/2006/relationships" xmlns:m="http://schemas.openxmlformats.org/officeDocument/2006/math" xmlns:v="urn:schemas-microsoft-com:vml" xmlns:wp14="http://schemas.microsoft.com/office/word/2010/wordprocessingDrawing" xmlns:wp="http://schemas.openxmlformats.org/drawingml/2006/wordprocessingDrawing" xmlns:w10="urn:schemas-microsoft-com:office:word" xmlns:w="http://schemas.openxmlformats.org/wordprocessingml/2006/main" xmlns:w14="http://schemas.microsoft.com/office/word/2010/wordml" xmlns:w15="http://schemas.microsoft.com/office/word/2012/wordml" xmlns:w16cid="http://schemas.microsoft.com/office/word/2016/wordml/cid" xmlns:w16se="http://schemas.microsoft.com/office/word/2015/wordml/symex" xmlns:wpg="http://schemas.microsoft.com/office/word/2010/wordprocessingGroup" xmlns:wpi="http://schemas.microsoft.com/office/word/2010/wordprocessingInk" xmlns:wne="http://schemas.microsoft.com/office/word/2006/wordml" xmlns:wps="http://schemas.microsoft.com/office/word/2010/wordprocessingShape" mc:Ignorable="w14 w15 w16se w16cid wp14">
+<w:document xmlns:wpc="http://schemas.microsoft.com/office/word/2010/wordprocessingCanvas" xmlns:mc="http://schemas.openxmlformats.org/markup-compatibility/2006" xmlns:o="urn:schemas-microsoft-com:office:office" xmlns:r="http://schemas.openxmlformats.org/officeDocument/2006/relationships" xmlns:m="http://schemas.openxmlformats.org/officeDocument/2006/math" xmlns:v="urn:schemas-microsoft-com:vml" xmlns:wp14="http://schemas.microsoft.com/office/word/2010/wordprocessingDrawing" xmlns:wp="http://schemas.openxmlformats.org/drawingml/2006/wordprocessingDrawing" xmlns:w10="urn:schemas-microsoft-com:office:word" xmlns:w="http://schemas.openxmlformats.org/wordprocessingml/2006/main" xmlns:w14="http://schemas.microsoft.com/office/word/2010/wordml" xmlns:w15="http://schemas.microsoft.com/office/word/2012/wordml" xmlns:wpg="http://schemas.microsoft.com/office/word/2010/wordprocessingGroup" xmlns:wpi="http://schemas.microsoft.com/office/word/2010/wordprocessingInk" xmlns:wne="http://schemas.microsoft.com/office/word/2006/wordml" xmlns:wps="http://schemas.microsoft.com/office/word/2010/wordprocessingShape" mc:Ignorable="w14 w15 wp14">
   <w:body>
     <w:p>
       <w:r>
@@ -145,8 +145,6 @@
       <w:r>
         <w:t>Tecomán</w:t>
       </w:r>
-      <w:bookmarkStart w:id="0" w:name="_GoBack"/>
-      <w:bookmarkEnd w:id="0"/>
     </w:p>
     <w:p>
       <w:r>
@@ -230,6 +228,249 @@
         </w:drawing>
       </w:r>
     </w:p>
+    <w:p/>
+    <w:p/>
+    <w:p>
+      <w:r>
+        <w:rPr>
+          <w:rFonts w:hint="eastAsia"/>
+        </w:rPr>
+        <w:t>Base</w:t>
+      </w:r>
+      <w:r>
+        <w:t>d only on population is also not perfect, because people move to places no one live but work or simply travel across</w:t>
+      </w:r>
+    </w:p>
+    <w:p>
+      <w:bookmarkStart w:id="0" w:name="_GoBack"/>
+      <w:bookmarkEnd w:id="0"/>
+    </w:p>
+    <w:tbl>
+      <w:tblPr>
+        <w:tblStyle w:val="a4"/>
+        <w:tblW w:w="0" w:type="auto"/>
+        <w:tblLook w:val="04A0" w:firstRow="1" w:lastRow="0" w:firstColumn="1" w:lastColumn="0" w:noHBand="0" w:noVBand="1"/>
+      </w:tblPr>
+      <w:tblGrid>
+        <w:gridCol w:w="4776"/>
+        <w:gridCol w:w="4574"/>
+      </w:tblGrid>
+      <w:tr>
+        <w:tc>
+          <w:tcPr>
+            <w:tcW w:w="4675" w:type="dxa"/>
+          </w:tcPr>
+          <w:p>
+            <w:r>
+              <w:t>No population</w:t>
+            </w:r>
+          </w:p>
+          <w:p>
+            <w:pPr>
+              <w:rPr>
+                <w:rFonts w:hint="eastAsia"/>
+              </w:rPr>
+            </w:pPr>
+            <w:r>
+              <w:rPr>
+                <w:noProof/>
+              </w:rPr>
+              <w:lastRenderedPageBreak/>
+              <w:drawing>
+                <wp:inline distT="0" distB="0" distL="0" distR="0" wp14:anchorId="2DEDC38A" wp14:editId="157342E0">
+                  <wp:extent cx="2886075" cy="1524000"/>
+                  <wp:effectExtent l="0" t="0" r="9525" b="0"/>
+                  <wp:docPr id="5" name="图片 5"/>
+                  <wp:cNvGraphicFramePr>
+                    <a:graphicFrameLocks xmlns:a="http://schemas.openxmlformats.org/drawingml/2006/main" noChangeAspect="1"/>
+                  </wp:cNvGraphicFramePr>
+                  <a:graphic xmlns:a="http://schemas.openxmlformats.org/drawingml/2006/main">
+                    <a:graphicData uri="http://schemas.openxmlformats.org/drawingml/2006/picture">
+                      <pic:pic xmlns:pic="http://schemas.openxmlformats.org/drawingml/2006/picture">
+                        <pic:nvPicPr>
+                          <pic:cNvPr id="1" name=""/>
+                          <pic:cNvPicPr/>
+                        </pic:nvPicPr>
+                        <pic:blipFill>
+                          <a:blip r:embed="rId8"/>
+                          <a:stretch>
+                            <a:fillRect/>
+                          </a:stretch>
+                        </pic:blipFill>
+                        <pic:spPr>
+                          <a:xfrm>
+                            <a:off x="0" y="0"/>
+                            <a:ext cx="2886075" cy="1524000"/>
+                          </a:xfrm>
+                          <a:prstGeom prst="rect">
+                            <a:avLst/>
+                          </a:prstGeom>
+                        </pic:spPr>
+                      </pic:pic>
+                    </a:graphicData>
+                  </a:graphic>
+                </wp:inline>
+              </w:drawing>
+            </w:r>
+          </w:p>
+        </w:tc>
+        <w:tc>
+          <w:tcPr>
+            <w:tcW w:w="4675" w:type="dxa"/>
+          </w:tcPr>
+          <w:p>
+            <w:r>
+              <w:rPr>
+                <w:rFonts w:hint="eastAsia"/>
+              </w:rPr>
+              <w:lastRenderedPageBreak/>
+              <w:t>H</w:t>
+            </w:r>
+            <w:r>
+              <w:t>ere there is a Federal facility</w:t>
+            </w:r>
+          </w:p>
+          <w:p/>
+          <w:p>
+            <w:r>
+              <w:rPr>
+                <w:noProof/>
+              </w:rPr>
+              <w:lastRenderedPageBreak/>
+              <w:drawing>
+                <wp:inline distT="0" distB="0" distL="0" distR="0" wp14:anchorId="141DB381" wp14:editId="527C133C">
+                  <wp:extent cx="2562225" cy="1438275"/>
+                  <wp:effectExtent l="0" t="0" r="9525" b="9525"/>
+                  <wp:docPr id="6" name="图片 6"/>
+                  <wp:cNvGraphicFramePr>
+                    <a:graphicFrameLocks xmlns:a="http://schemas.openxmlformats.org/drawingml/2006/main" noChangeAspect="1"/>
+                  </wp:cNvGraphicFramePr>
+                  <a:graphic xmlns:a="http://schemas.openxmlformats.org/drawingml/2006/main">
+                    <a:graphicData uri="http://schemas.openxmlformats.org/drawingml/2006/picture">
+                      <pic:pic xmlns:pic="http://schemas.openxmlformats.org/drawingml/2006/picture">
+                        <pic:nvPicPr>
+                          <pic:cNvPr id="1" name=""/>
+                          <pic:cNvPicPr/>
+                        </pic:nvPicPr>
+                        <pic:blipFill>
+                          <a:blip r:embed="rId9"/>
+                          <a:stretch>
+                            <a:fillRect/>
+                          </a:stretch>
+                        </pic:blipFill>
+                        <pic:spPr>
+                          <a:xfrm>
+                            <a:off x="0" y="0"/>
+                            <a:ext cx="2562225" cy="1438275"/>
+                          </a:xfrm>
+                          <a:prstGeom prst="rect">
+                            <a:avLst/>
+                          </a:prstGeom>
+                        </pic:spPr>
+                      </pic:pic>
+                    </a:graphicData>
+                  </a:graphic>
+                </wp:inline>
+              </w:drawing>
+            </w:r>
+          </w:p>
+          <w:p>
+            <w:pPr>
+              <w:rPr>
+                <w:rFonts w:hint="eastAsia"/>
+              </w:rPr>
+            </w:pPr>
+            <w:r>
+              <w:rPr>
+                <w:noProof/>
+              </w:rPr>
+              <w:drawing>
+                <wp:inline distT="0" distB="0" distL="0" distR="0" wp14:anchorId="75F70415" wp14:editId="4F7B1949">
+                  <wp:extent cx="1365807" cy="1327868"/>
+                  <wp:effectExtent l="0" t="0" r="6350" b="5715"/>
+                  <wp:docPr id="7" name="图片 7"/>
+                  <wp:cNvGraphicFramePr>
+                    <a:graphicFrameLocks xmlns:a="http://schemas.openxmlformats.org/drawingml/2006/main" noChangeAspect="1"/>
+                  </wp:cNvGraphicFramePr>
+                  <a:graphic xmlns:a="http://schemas.openxmlformats.org/drawingml/2006/main">
+                    <a:graphicData uri="http://schemas.openxmlformats.org/drawingml/2006/picture">
+                      <pic:pic xmlns:pic="http://schemas.openxmlformats.org/drawingml/2006/picture">
+                        <pic:nvPicPr>
+                          <pic:cNvPr id="1" name=""/>
+                          <pic:cNvPicPr/>
+                        </pic:nvPicPr>
+                        <pic:blipFill>
+                          <a:blip r:embed="rId10"/>
+                          <a:stretch>
+                            <a:fillRect/>
+                          </a:stretch>
+                        </pic:blipFill>
+                        <pic:spPr>
+                          <a:xfrm>
+                            <a:off x="0" y="0"/>
+                            <a:ext cx="1369120" cy="1331089"/>
+                          </a:xfrm>
+                          <a:prstGeom prst="rect">
+                            <a:avLst/>
+                          </a:prstGeom>
+                        </pic:spPr>
+                      </pic:pic>
+                    </a:graphicData>
+                  </a:graphic>
+                </wp:inline>
+              </w:drawing>
+            </w:r>
+            <w:r>
+              <w:rPr>
+                <w:noProof/>
+              </w:rPr>
+              <w:drawing>
+                <wp:inline distT="0" distB="0" distL="0" distR="0" wp14:anchorId="773A32F3" wp14:editId="5D336944">
+                  <wp:extent cx="1289437" cy="1083127"/>
+                  <wp:effectExtent l="0" t="0" r="6350" b="3175"/>
+                  <wp:docPr id="8" name="图片 8"/>
+                  <wp:cNvGraphicFramePr>
+                    <a:graphicFrameLocks xmlns:a="http://schemas.openxmlformats.org/drawingml/2006/main" noChangeAspect="1"/>
+                  </wp:cNvGraphicFramePr>
+                  <a:graphic xmlns:a="http://schemas.openxmlformats.org/drawingml/2006/main">
+                    <a:graphicData uri="http://schemas.openxmlformats.org/drawingml/2006/picture">
+                      <pic:pic xmlns:pic="http://schemas.openxmlformats.org/drawingml/2006/picture">
+                        <pic:nvPicPr>
+                          <pic:cNvPr id="1" name=""/>
+                          <pic:cNvPicPr/>
+                        </pic:nvPicPr>
+                        <pic:blipFill>
+                          <a:blip r:embed="rId11"/>
+                          <a:stretch>
+                            <a:fillRect/>
+                          </a:stretch>
+                        </pic:blipFill>
+                        <pic:spPr>
+                          <a:xfrm>
+                            <a:off x="0" y="0"/>
+                            <a:ext cx="1313084" cy="1102990"/>
+                          </a:xfrm>
+                          <a:prstGeom prst="rect">
+                            <a:avLst/>
+                          </a:prstGeom>
+                        </pic:spPr>
+                      </pic:pic>
+                    </a:graphicData>
+                  </a:graphic>
+                </wp:inline>
+              </w:drawing>
+            </w:r>
+          </w:p>
+        </w:tc>
+      </w:tr>
+    </w:tbl>
+    <w:p>
+      <w:pPr>
+        <w:rPr>
+          <w:rFonts w:hint="eastAsia"/>
+        </w:rPr>
+      </w:pPr>
+    </w:p>
     <w:sectPr>
       <w:pgSz w:w="12240" w:h="15840"/>
       <w:pgMar w:top="1440" w:right="1440" w:bottom="1440" w:left="1440" w:header="720" w:footer="720" w:gutter="0"/>
@@ -241,7 +482,7 @@
 </file>
 
 <file path=word/styles.xml><?xml version="1.0" encoding="utf-8"?>
-<w:styles xmlns:mc="http://schemas.openxmlformats.org/markup-compatibility/2006" xmlns:r="http://schemas.openxmlformats.org/officeDocument/2006/relationships" xmlns:w="http://schemas.openxmlformats.org/wordprocessingml/2006/main" xmlns:w14="http://schemas.microsoft.com/office/word/2010/wordml" xmlns:w15="http://schemas.microsoft.com/office/word/2012/wordml" xmlns:w16cid="http://schemas.microsoft.com/office/word/2016/wordml/cid" xmlns:w16se="http://schemas.microsoft.com/office/word/2015/wordml/symex" mc:Ignorable="w14 w15 w16se w16cid">
+<w:styles xmlns:mc="http://schemas.openxmlformats.org/markup-compatibility/2006" xmlns:r="http://schemas.openxmlformats.org/officeDocument/2006/relationships" xmlns:w="http://schemas.openxmlformats.org/wordprocessingml/2006/main" xmlns:w14="http://schemas.microsoft.com/office/word/2010/wordml" xmlns:w15="http://schemas.microsoft.com/office/word/2012/wordml" mc:Ignorable="w14 w15">
   <w:docDefaults>
     <w:rPrDefault>
       <w:rPr>
@@ -257,7 +498,7 @@
       </w:pPr>
     </w:pPrDefault>
   </w:docDefaults>
-  <w:latentStyles w:defLockedState="0" w:defUIPriority="99" w:defSemiHidden="0" w:defUnhideWhenUsed="0" w:defQFormat="0" w:count="375">
+  <w:latentStyles w:defLockedState="0" w:defUIPriority="99" w:defSemiHidden="0" w:defUnhideWhenUsed="0" w:defQFormat="0" w:count="371">
     <w:lsdException w:name="Normal" w:uiPriority="0" w:qFormat="1"/>
     <w:lsdException w:name="heading 1" w:uiPriority="9" w:qFormat="1"/>
     <w:lsdException w:name="heading 2" w:semiHidden="1" w:uiPriority="9" w:unhideWhenUsed="1" w:qFormat="1"/>
@@ -629,22 +870,18 @@
     <w:lsdException w:name="List Table 5 Dark Accent 6" w:uiPriority="50"/>
     <w:lsdException w:name="List Table 6 Colorful Accent 6" w:uiPriority="51"/>
     <w:lsdException w:name="List Table 7 Colorful Accent 6" w:uiPriority="52"/>
-    <w:lsdException w:name="Mention" w:semiHidden="1" w:unhideWhenUsed="1"/>
-    <w:lsdException w:name="Smart Hyperlink" w:semiHidden="1" w:unhideWhenUsed="1"/>
-    <w:lsdException w:name="Hashtag" w:semiHidden="1" w:unhideWhenUsed="1"/>
-    <w:lsdException w:name="Unresolved Mention" w:semiHidden="1" w:unhideWhenUsed="1"/>
   </w:latentStyles>
-  <w:style w:type="paragraph" w:default="1" w:styleId="Normal">
+  <w:style w:type="paragraph" w:default="1" w:styleId="a">
     <w:name w:val="Normal"/>
     <w:qFormat/>
   </w:style>
-  <w:style w:type="character" w:default="1" w:styleId="DefaultParagraphFont">
+  <w:style w:type="character" w:default="1" w:styleId="a0">
     <w:name w:val="Default Paragraph Font"/>
     <w:uiPriority w:val="1"/>
     <w:semiHidden/>
     <w:unhideWhenUsed/>
   </w:style>
-  <w:style w:type="table" w:default="1" w:styleId="TableNormal">
+  <w:style w:type="table" w:default="1" w:styleId="a1">
     <w:name w:val="Normal Table"/>
     <w:uiPriority w:val="99"/>
     <w:semiHidden/>
@@ -659,16 +896,16 @@
       </w:tblCellMar>
     </w:tblPr>
   </w:style>
-  <w:style w:type="numbering" w:default="1" w:styleId="NoList">
+  <w:style w:type="numbering" w:default="1" w:styleId="a2">
     <w:name w:val="No List"/>
     <w:uiPriority w:val="99"/>
     <w:semiHidden/>
     <w:unhideWhenUsed/>
   </w:style>
-  <w:style w:type="paragraph" w:styleId="BalloonText">
+  <w:style w:type="paragraph" w:styleId="a3">
     <w:name w:val="Balloon Text"/>
-    <w:basedOn w:val="Normal"/>
-    <w:link w:val="BalloonTextChar"/>
+    <w:basedOn w:val="a"/>
+    <w:link w:val="Char"/>
     <w:uiPriority w:val="99"/>
     <w:semiHidden/>
     <w:unhideWhenUsed/>
@@ -682,10 +919,10 @@
       <w:szCs w:val="18"/>
     </w:rPr>
   </w:style>
-  <w:style w:type="character" w:customStyle="1" w:styleId="BalloonTextChar">
-    <w:name w:val="Balloon Text Char"/>
-    <w:basedOn w:val="DefaultParagraphFont"/>
-    <w:link w:val="BalloonText"/>
+  <w:style w:type="character" w:customStyle="1" w:styleId="Char">
+    <w:name w:val="批注框文本 Char"/>
+    <w:basedOn w:val="a0"/>
+    <w:link w:val="a3"/>
     <w:uiPriority w:val="99"/>
     <w:semiHidden/>
     <w:rsid w:val="009C3A6A"/>
@@ -694,6 +931,25 @@
       <w:sz w:val="18"/>
       <w:szCs w:val="18"/>
     </w:rPr>
+  </w:style>
+  <w:style w:type="table" w:styleId="a4">
+    <w:name w:val="Table Grid"/>
+    <w:basedOn w:val="a1"/>
+    <w:uiPriority w:val="39"/>
+    <w:rsid w:val="008E2AF7"/>
+    <w:pPr>
+      <w:spacing w:after="0" w:line="240" w:lineRule="auto"/>
+    </w:pPr>
+    <w:tblPr>
+      <w:tblBorders>
+        <w:top w:val="single" w:sz="4" w:space="0" w:color="auto"/>
+        <w:left w:val="single" w:sz="4" w:space="0" w:color="auto"/>
+        <w:bottom w:val="single" w:sz="4" w:space="0" w:color="auto"/>
+        <w:right w:val="single" w:sz="4" w:space="0" w:color="auto"/>
+        <w:insideH w:val="single" w:sz="4" w:space="0" w:color="auto"/>
+        <w:insideV w:val="single" w:sz="4" w:space="0" w:color="auto"/>
+      </w:tblBorders>
+    </w:tblPr>
   </w:style>
 </w:styles>
 </file>

</xml_diff>